<commit_message>
SYCATEST: more logos! more text
</commit_message>
<xml_diff>
--- a/sycatest/Website text.docx
+++ b/sycatest/Website text.docx
@@ -97,6 +97,12 @@
       <w:r>
         <w:t>Key words: property management, Washington State, Bellingham, local, family owned, experience, business finesse</w:t>
       </w:r>
+      <w:r>
+        <w:t>, integrity</w:t>
+      </w:r>
+      <w:r>
+        <w:t>, character</w:t>
+      </w:r>
     </w:p>
     <w:p>
       <w:pPr>
@@ -109,6 +115,9 @@
     <w:p>
       <w:r>
         <w:t>Key words: simple, lasting value, high quality, community, service, contribution, local, keep money local</w:t>
+      </w:r>
+      <w:r>
+        <w:t>, vision</w:t>
       </w:r>
     </w:p>
     <w:p>
@@ -187,8 +196,261 @@
       </w:r>
     </w:p>
     <w:p>
+      <w:r>
+        <w:br w:type="page"/>
+      </w:r>
+    </w:p>
+    <w:p>
+      <w:pPr>
+        <w:pStyle w:val="Heading1"/>
+      </w:pPr>
+      <w:r>
+        <w:lastRenderedPageBreak/>
+        <w:t>Description</w:t>
+      </w:r>
+    </w:p>
+    <w:p>
+      <w:pPr>
+        <w:pStyle w:val="ListParagraph"/>
+        <w:numPr>
+          <w:ilvl w:val="0"/>
+          <w:numId w:val="3"/>
+        </w:numPr>
+      </w:pPr>
+      <w:r>
+        <w:t>Location—views</w:t>
+      </w:r>
+    </w:p>
+    <w:p>
+      <w:pPr>
+        <w:pStyle w:val="ListParagraph"/>
+        <w:numPr>
+          <w:ilvl w:val="0"/>
+          <w:numId w:val="3"/>
+        </w:numPr>
+      </w:pPr>
+      <w:r>
+        <w:t>Amenities</w:t>
+      </w:r>
+    </w:p>
+    <w:p>
+      <w:pPr>
+        <w:pStyle w:val="ListParagraph"/>
+        <w:numPr>
+          <w:ilvl w:val="0"/>
+          <w:numId w:val="3"/>
+        </w:numPr>
+      </w:pPr>
+      <w:r>
+        <w:t>Commercial advantage</w:t>
+      </w:r>
+    </w:p>
+    <w:p>
+      <w:pPr>
+        <w:pStyle w:val="ListParagraph"/>
+        <w:numPr>
+          <w:ilvl w:val="0"/>
+          <w:numId w:val="3"/>
+        </w:numPr>
+      </w:pPr>
+      <w:r>
+        <w:t>What’s there</w:t>
+      </w:r>
+    </w:p>
+    <w:p>
+      <w:pPr>
+        <w:pStyle w:val="ListParagraph"/>
+        <w:numPr>
+          <w:ilvl w:val="0"/>
+          <w:numId w:val="3"/>
+        </w:numPr>
+      </w:pPr>
+      <w:r>
+        <w:t>Old world charm and modern convenience</w:t>
+      </w:r>
+    </w:p>
+    <w:p>
+      <w:pPr>
+        <w:pStyle w:val="Heading1"/>
+      </w:pPr>
+      <w:r>
+        <w:t>History</w:t>
+      </w:r>
+    </w:p>
+    <w:p>
+      <w:pPr>
+        <w:pStyle w:val="ListParagraph"/>
+        <w:numPr>
+          <w:ilvl w:val="0"/>
+          <w:numId w:val="4"/>
+        </w:numPr>
+      </w:pPr>
+      <w:r>
+        <w:t>Time built</w:t>
+      </w:r>
+    </w:p>
+    <w:p>
+      <w:pPr>
+        <w:pStyle w:val="ListParagraph"/>
+        <w:numPr>
+          <w:ilvl w:val="0"/>
+          <w:numId w:val="4"/>
+        </w:numPr>
+      </w:pPr>
+      <w:r>
+        <w:t>Major renovations</w:t>
+      </w:r>
+    </w:p>
+    <w:p>
+      <w:pPr>
+        <w:pStyle w:val="ListParagraph"/>
+        <w:numPr>
+          <w:ilvl w:val="0"/>
+          <w:numId w:val="4"/>
+        </w:numPr>
+      </w:pPr>
+      <w:r>
+        <w:t>Various owners (not including current)</w:t>
+      </w:r>
+    </w:p>
+    <w:p>
+      <w:pPr>
+        <w:pStyle w:val="Heading1"/>
+      </w:pPr>
+      <w:r>
+        <w:t>Layout</w:t>
+      </w:r>
+    </w:p>
+    <w:p>
+      <w:pPr>
+        <w:pStyle w:val="ListParagraph"/>
+        <w:numPr>
+          <w:ilvl w:val="0"/>
+          <w:numId w:val="5"/>
+        </w:numPr>
+      </w:pPr>
+      <w:r>
+        <w:t>No. of suites</w:t>
+      </w:r>
+    </w:p>
+    <w:p>
+      <w:pPr>
+        <w:pStyle w:val="ListParagraph"/>
+        <w:numPr>
+          <w:ilvl w:val="0"/>
+          <w:numId w:val="5"/>
+        </w:numPr>
+      </w:pPr>
+      <w:r>
+        <w:t>General layout</w:t>
+      </w:r>
+    </w:p>
+    <w:p>
+      <w:pPr>
+        <w:pStyle w:val="ListParagraph"/>
+        <w:numPr>
+          <w:ilvl w:val="0"/>
+          <w:numId w:val="5"/>
+        </w:numPr>
+      </w:pPr>
+      <w:r>
+        <w:t>Picture</w:t>
+      </w:r>
+    </w:p>
+    <w:p>
+      <w:pPr>
+        <w:pStyle w:val="ListParagraph"/>
+        <w:numPr>
+          <w:ilvl w:val="0"/>
+          <w:numId w:val="5"/>
+        </w:numPr>
+      </w:pPr>
+      <w:r>
+        <w:t>Indoor pictures</w:t>
+      </w:r>
+    </w:p>
+    <w:p>
+      <w:pPr>
+        <w:pStyle w:val="ListParagraph"/>
+        <w:numPr>
+          <w:ilvl w:val="0"/>
+          <w:numId w:val="5"/>
+        </w:numPr>
+      </w:pPr>
+      <w:r>
+        <w:t xml:space="preserve">Description of </w:t>
+      </w:r>
+      <w:r>
+        <w:t>rooms</w:t>
+      </w:r>
+    </w:p>
+    <w:p>
+      <w:pPr>
+        <w:pStyle w:val="Heading1"/>
+      </w:pPr>
+      <w:r>
+        <w:t>Lease NOW!</w:t>
+      </w:r>
+    </w:p>
+    <w:p>
       <w:bookmarkStart w:id="0" w:name="_GoBack"/>
       <w:bookmarkEnd w:id="0"/>
+    </w:p>
+    <w:p>
+      <w:pPr>
+        <w:pStyle w:val="Heading1"/>
+      </w:pPr>
+      <w:r>
+        <w:t>Contact</w:t>
+      </w:r>
+    </w:p>
+    <w:p>
+      <w:pPr>
+        <w:pStyle w:val="ListParagraph"/>
+        <w:numPr>
+          <w:ilvl w:val="0"/>
+          <w:numId w:val="6"/>
+        </w:numPr>
+      </w:pPr>
+      <w:r>
+        <w:t>General</w:t>
+      </w:r>
+    </w:p>
+    <w:p>
+      <w:pPr>
+        <w:pStyle w:val="ListParagraph"/>
+        <w:numPr>
+          <w:ilvl w:val="0"/>
+          <w:numId w:val="6"/>
+        </w:numPr>
+      </w:pPr>
+      <w:r>
+        <w:t>Application form buttons</w:t>
+      </w:r>
+    </w:p>
+    <w:p>
+      <w:pPr>
+        <w:pStyle w:val="ListParagraph"/>
+        <w:numPr>
+          <w:ilvl w:val="0"/>
+          <w:numId w:val="9"/>
+        </w:numPr>
+      </w:pPr>
+      <w:r>
+        <w:t>Download PDF</w:t>
+      </w:r>
+    </w:p>
+    <w:p>
+      <w:pPr>
+        <w:pStyle w:val="ListParagraph"/>
+        <w:numPr>
+          <w:ilvl w:val="0"/>
+          <w:numId w:val="9"/>
+        </w:numPr>
+      </w:pPr>
+      <w:r>
+        <w:t>Apply online</w:t>
+      </w:r>
     </w:p>
     <w:sectPr>
       <w:pgSz w:w="12240" w:h="15840"/>
@@ -292,6 +554,95 @@
     </w:lvl>
   </w:abstractNum>
   <w:abstractNum w:abstractNumId="1" w15:restartNumberingAfterBreak="0">
+    <w:nsid w:val="1FF82D43"/>
+    <w:multiLevelType w:val="hybridMultilevel"/>
+    <w:tmpl w:val="5F908272"/>
+    <w:lvl w:ilvl="0" w:tplc="04090015">
+      <w:start w:val="1"/>
+      <w:numFmt w:val="upperLetter"/>
+      <w:lvlText w:val="%1."/>
+      <w:lvlJc w:val="left"/>
+      <w:pPr>
+        <w:ind w:left="720" w:hanging="360"/>
+      </w:pPr>
+      <w:rPr>
+        <w:rFonts w:hint="default"/>
+      </w:rPr>
+    </w:lvl>
+    <w:lvl w:ilvl="1" w:tplc="04090019" w:tentative="1">
+      <w:start w:val="1"/>
+      <w:numFmt w:val="lowerLetter"/>
+      <w:lvlText w:val="%2."/>
+      <w:lvlJc w:val="left"/>
+      <w:pPr>
+        <w:ind w:left="1440" w:hanging="360"/>
+      </w:pPr>
+    </w:lvl>
+    <w:lvl w:ilvl="2" w:tplc="0409001B" w:tentative="1">
+      <w:start w:val="1"/>
+      <w:numFmt w:val="lowerRoman"/>
+      <w:lvlText w:val="%3."/>
+      <w:lvlJc w:val="right"/>
+      <w:pPr>
+        <w:ind w:left="2160" w:hanging="180"/>
+      </w:pPr>
+    </w:lvl>
+    <w:lvl w:ilvl="3" w:tplc="0409000F" w:tentative="1">
+      <w:start w:val="1"/>
+      <w:numFmt w:val="decimal"/>
+      <w:lvlText w:val="%4."/>
+      <w:lvlJc w:val="left"/>
+      <w:pPr>
+        <w:ind w:left="2880" w:hanging="360"/>
+      </w:pPr>
+    </w:lvl>
+    <w:lvl w:ilvl="4" w:tplc="04090019" w:tentative="1">
+      <w:start w:val="1"/>
+      <w:numFmt w:val="lowerLetter"/>
+      <w:lvlText w:val="%5."/>
+      <w:lvlJc w:val="left"/>
+      <w:pPr>
+        <w:ind w:left="3600" w:hanging="360"/>
+      </w:pPr>
+    </w:lvl>
+    <w:lvl w:ilvl="5" w:tplc="0409001B" w:tentative="1">
+      <w:start w:val="1"/>
+      <w:numFmt w:val="lowerRoman"/>
+      <w:lvlText w:val="%6."/>
+      <w:lvlJc w:val="right"/>
+      <w:pPr>
+        <w:ind w:left="4320" w:hanging="180"/>
+      </w:pPr>
+    </w:lvl>
+    <w:lvl w:ilvl="6" w:tplc="0409000F" w:tentative="1">
+      <w:start w:val="1"/>
+      <w:numFmt w:val="decimal"/>
+      <w:lvlText w:val="%7."/>
+      <w:lvlJc w:val="left"/>
+      <w:pPr>
+        <w:ind w:left="5040" w:hanging="360"/>
+      </w:pPr>
+    </w:lvl>
+    <w:lvl w:ilvl="7" w:tplc="04090019" w:tentative="1">
+      <w:start w:val="1"/>
+      <w:numFmt w:val="lowerLetter"/>
+      <w:lvlText w:val="%8."/>
+      <w:lvlJc w:val="left"/>
+      <w:pPr>
+        <w:ind w:left="5760" w:hanging="360"/>
+      </w:pPr>
+    </w:lvl>
+    <w:lvl w:ilvl="8" w:tplc="0409001B" w:tentative="1">
+      <w:start w:val="1"/>
+      <w:numFmt w:val="lowerRoman"/>
+      <w:lvlText w:val="%9."/>
+      <w:lvlJc w:val="right"/>
+      <w:pPr>
+        <w:ind w:left="6480" w:hanging="180"/>
+      </w:pPr>
+    </w:lvl>
+  </w:abstractNum>
+  <w:abstractNum w:abstractNumId="2" w15:restartNumberingAfterBreak="0">
     <w:nsid w:val="327E5027"/>
     <w:multiLevelType w:val="hybridMultilevel"/>
     <w:tmpl w:val="44BC75C6"/>
@@ -377,6 +728,540 @@
       <w:lvlJc w:val="right"/>
       <w:pPr>
         <w:ind w:left="6480" w:hanging="180"/>
+      </w:pPr>
+    </w:lvl>
+  </w:abstractNum>
+  <w:abstractNum w:abstractNumId="3" w15:restartNumberingAfterBreak="0">
+    <w:nsid w:val="36337945"/>
+    <w:multiLevelType w:val="hybridMultilevel"/>
+    <w:tmpl w:val="CB7280A4"/>
+    <w:lvl w:ilvl="0" w:tplc="3B8851E2">
+      <w:start w:val="1"/>
+      <w:numFmt w:val="upperRoman"/>
+      <w:lvlText w:val="%1."/>
+      <w:lvlJc w:val="left"/>
+      <w:pPr>
+        <w:ind w:left="1080" w:hanging="720"/>
+      </w:pPr>
+      <w:rPr>
+        <w:rFonts w:hint="default"/>
+      </w:rPr>
+    </w:lvl>
+    <w:lvl w:ilvl="1" w:tplc="04090019" w:tentative="1">
+      <w:start w:val="1"/>
+      <w:numFmt w:val="lowerLetter"/>
+      <w:lvlText w:val="%2."/>
+      <w:lvlJc w:val="left"/>
+      <w:pPr>
+        <w:ind w:left="1440" w:hanging="360"/>
+      </w:pPr>
+    </w:lvl>
+    <w:lvl w:ilvl="2" w:tplc="0409001B" w:tentative="1">
+      <w:start w:val="1"/>
+      <w:numFmt w:val="lowerRoman"/>
+      <w:lvlText w:val="%3."/>
+      <w:lvlJc w:val="right"/>
+      <w:pPr>
+        <w:ind w:left="2160" w:hanging="180"/>
+      </w:pPr>
+    </w:lvl>
+    <w:lvl w:ilvl="3" w:tplc="0409000F" w:tentative="1">
+      <w:start w:val="1"/>
+      <w:numFmt w:val="decimal"/>
+      <w:lvlText w:val="%4."/>
+      <w:lvlJc w:val="left"/>
+      <w:pPr>
+        <w:ind w:left="2880" w:hanging="360"/>
+      </w:pPr>
+    </w:lvl>
+    <w:lvl w:ilvl="4" w:tplc="04090019" w:tentative="1">
+      <w:start w:val="1"/>
+      <w:numFmt w:val="lowerLetter"/>
+      <w:lvlText w:val="%5."/>
+      <w:lvlJc w:val="left"/>
+      <w:pPr>
+        <w:ind w:left="3600" w:hanging="360"/>
+      </w:pPr>
+    </w:lvl>
+    <w:lvl w:ilvl="5" w:tplc="0409001B" w:tentative="1">
+      <w:start w:val="1"/>
+      <w:numFmt w:val="lowerRoman"/>
+      <w:lvlText w:val="%6."/>
+      <w:lvlJc w:val="right"/>
+      <w:pPr>
+        <w:ind w:left="4320" w:hanging="180"/>
+      </w:pPr>
+    </w:lvl>
+    <w:lvl w:ilvl="6" w:tplc="0409000F" w:tentative="1">
+      <w:start w:val="1"/>
+      <w:numFmt w:val="decimal"/>
+      <w:lvlText w:val="%7."/>
+      <w:lvlJc w:val="left"/>
+      <w:pPr>
+        <w:ind w:left="5040" w:hanging="360"/>
+      </w:pPr>
+    </w:lvl>
+    <w:lvl w:ilvl="7" w:tplc="04090019" w:tentative="1">
+      <w:start w:val="1"/>
+      <w:numFmt w:val="lowerLetter"/>
+      <w:lvlText w:val="%8."/>
+      <w:lvlJc w:val="left"/>
+      <w:pPr>
+        <w:ind w:left="5760" w:hanging="360"/>
+      </w:pPr>
+    </w:lvl>
+    <w:lvl w:ilvl="8" w:tplc="0409001B" w:tentative="1">
+      <w:start w:val="1"/>
+      <w:numFmt w:val="lowerRoman"/>
+      <w:lvlText w:val="%9."/>
+      <w:lvlJc w:val="right"/>
+      <w:pPr>
+        <w:ind w:left="6480" w:hanging="180"/>
+      </w:pPr>
+    </w:lvl>
+  </w:abstractNum>
+  <w:abstractNum w:abstractNumId="4" w15:restartNumberingAfterBreak="0">
+    <w:nsid w:val="5AB51212"/>
+    <w:multiLevelType w:val="hybridMultilevel"/>
+    <w:tmpl w:val="4D14483A"/>
+    <w:lvl w:ilvl="0" w:tplc="FF5E6634">
+      <w:start w:val="1"/>
+      <w:numFmt w:val="upperRoman"/>
+      <w:lvlText w:val="%1."/>
+      <w:lvlJc w:val="left"/>
+      <w:pPr>
+        <w:ind w:left="1080" w:hanging="720"/>
+      </w:pPr>
+      <w:rPr>
+        <w:rFonts w:hint="default"/>
+      </w:rPr>
+    </w:lvl>
+    <w:lvl w:ilvl="1" w:tplc="04090019" w:tentative="1">
+      <w:start w:val="1"/>
+      <w:numFmt w:val="lowerLetter"/>
+      <w:lvlText w:val="%2."/>
+      <w:lvlJc w:val="left"/>
+      <w:pPr>
+        <w:ind w:left="1440" w:hanging="360"/>
+      </w:pPr>
+    </w:lvl>
+    <w:lvl w:ilvl="2" w:tplc="0409001B" w:tentative="1">
+      <w:start w:val="1"/>
+      <w:numFmt w:val="lowerRoman"/>
+      <w:lvlText w:val="%3."/>
+      <w:lvlJc w:val="right"/>
+      <w:pPr>
+        <w:ind w:left="2160" w:hanging="180"/>
+      </w:pPr>
+    </w:lvl>
+    <w:lvl w:ilvl="3" w:tplc="0409000F" w:tentative="1">
+      <w:start w:val="1"/>
+      <w:numFmt w:val="decimal"/>
+      <w:lvlText w:val="%4."/>
+      <w:lvlJc w:val="left"/>
+      <w:pPr>
+        <w:ind w:left="2880" w:hanging="360"/>
+      </w:pPr>
+    </w:lvl>
+    <w:lvl w:ilvl="4" w:tplc="04090019" w:tentative="1">
+      <w:start w:val="1"/>
+      <w:numFmt w:val="lowerLetter"/>
+      <w:lvlText w:val="%5."/>
+      <w:lvlJc w:val="left"/>
+      <w:pPr>
+        <w:ind w:left="3600" w:hanging="360"/>
+      </w:pPr>
+    </w:lvl>
+    <w:lvl w:ilvl="5" w:tplc="0409001B" w:tentative="1">
+      <w:start w:val="1"/>
+      <w:numFmt w:val="lowerRoman"/>
+      <w:lvlText w:val="%6."/>
+      <w:lvlJc w:val="right"/>
+      <w:pPr>
+        <w:ind w:left="4320" w:hanging="180"/>
+      </w:pPr>
+    </w:lvl>
+    <w:lvl w:ilvl="6" w:tplc="0409000F" w:tentative="1">
+      <w:start w:val="1"/>
+      <w:numFmt w:val="decimal"/>
+      <w:lvlText w:val="%7."/>
+      <w:lvlJc w:val="left"/>
+      <w:pPr>
+        <w:ind w:left="5040" w:hanging="360"/>
+      </w:pPr>
+    </w:lvl>
+    <w:lvl w:ilvl="7" w:tplc="04090019" w:tentative="1">
+      <w:start w:val="1"/>
+      <w:numFmt w:val="lowerLetter"/>
+      <w:lvlText w:val="%8."/>
+      <w:lvlJc w:val="left"/>
+      <w:pPr>
+        <w:ind w:left="5760" w:hanging="360"/>
+      </w:pPr>
+    </w:lvl>
+    <w:lvl w:ilvl="8" w:tplc="0409001B" w:tentative="1">
+      <w:start w:val="1"/>
+      <w:numFmt w:val="lowerRoman"/>
+      <w:lvlText w:val="%9."/>
+      <w:lvlJc w:val="right"/>
+      <w:pPr>
+        <w:ind w:left="6480" w:hanging="180"/>
+      </w:pPr>
+    </w:lvl>
+  </w:abstractNum>
+  <w:abstractNum w:abstractNumId="5" w15:restartNumberingAfterBreak="0">
+    <w:nsid w:val="5FBD1820"/>
+    <w:multiLevelType w:val="hybridMultilevel"/>
+    <w:tmpl w:val="FB8CDA6C"/>
+    <w:lvl w:ilvl="0" w:tplc="3348C6FA">
+      <w:start w:val="1"/>
+      <w:numFmt w:val="upperRoman"/>
+      <w:lvlText w:val="%1."/>
+      <w:lvlJc w:val="left"/>
+      <w:pPr>
+        <w:ind w:left="1080" w:hanging="720"/>
+      </w:pPr>
+      <w:rPr>
+        <w:rFonts w:hint="default"/>
+      </w:rPr>
+    </w:lvl>
+    <w:lvl w:ilvl="1" w:tplc="04090019" w:tentative="1">
+      <w:start w:val="1"/>
+      <w:numFmt w:val="lowerLetter"/>
+      <w:lvlText w:val="%2."/>
+      <w:lvlJc w:val="left"/>
+      <w:pPr>
+        <w:ind w:left="1440" w:hanging="360"/>
+      </w:pPr>
+    </w:lvl>
+    <w:lvl w:ilvl="2" w:tplc="0409001B" w:tentative="1">
+      <w:start w:val="1"/>
+      <w:numFmt w:val="lowerRoman"/>
+      <w:lvlText w:val="%3."/>
+      <w:lvlJc w:val="right"/>
+      <w:pPr>
+        <w:ind w:left="2160" w:hanging="180"/>
+      </w:pPr>
+    </w:lvl>
+    <w:lvl w:ilvl="3" w:tplc="0409000F" w:tentative="1">
+      <w:start w:val="1"/>
+      <w:numFmt w:val="decimal"/>
+      <w:lvlText w:val="%4."/>
+      <w:lvlJc w:val="left"/>
+      <w:pPr>
+        <w:ind w:left="2880" w:hanging="360"/>
+      </w:pPr>
+    </w:lvl>
+    <w:lvl w:ilvl="4" w:tplc="04090019" w:tentative="1">
+      <w:start w:val="1"/>
+      <w:numFmt w:val="lowerLetter"/>
+      <w:lvlText w:val="%5."/>
+      <w:lvlJc w:val="left"/>
+      <w:pPr>
+        <w:ind w:left="3600" w:hanging="360"/>
+      </w:pPr>
+    </w:lvl>
+    <w:lvl w:ilvl="5" w:tplc="0409001B" w:tentative="1">
+      <w:start w:val="1"/>
+      <w:numFmt w:val="lowerRoman"/>
+      <w:lvlText w:val="%6."/>
+      <w:lvlJc w:val="right"/>
+      <w:pPr>
+        <w:ind w:left="4320" w:hanging="180"/>
+      </w:pPr>
+    </w:lvl>
+    <w:lvl w:ilvl="6" w:tplc="0409000F" w:tentative="1">
+      <w:start w:val="1"/>
+      <w:numFmt w:val="decimal"/>
+      <w:lvlText w:val="%7."/>
+      <w:lvlJc w:val="left"/>
+      <w:pPr>
+        <w:ind w:left="5040" w:hanging="360"/>
+      </w:pPr>
+    </w:lvl>
+    <w:lvl w:ilvl="7" w:tplc="04090019" w:tentative="1">
+      <w:start w:val="1"/>
+      <w:numFmt w:val="lowerLetter"/>
+      <w:lvlText w:val="%8."/>
+      <w:lvlJc w:val="left"/>
+      <w:pPr>
+        <w:ind w:left="5760" w:hanging="360"/>
+      </w:pPr>
+    </w:lvl>
+    <w:lvl w:ilvl="8" w:tplc="0409001B" w:tentative="1">
+      <w:start w:val="1"/>
+      <w:numFmt w:val="lowerRoman"/>
+      <w:lvlText w:val="%9."/>
+      <w:lvlJc w:val="right"/>
+      <w:pPr>
+        <w:ind w:left="6480" w:hanging="180"/>
+      </w:pPr>
+    </w:lvl>
+  </w:abstractNum>
+  <w:abstractNum w:abstractNumId="6" w15:restartNumberingAfterBreak="0">
+    <w:nsid w:val="685A1B42"/>
+    <w:multiLevelType w:val="hybridMultilevel"/>
+    <w:tmpl w:val="E68ABF38"/>
+    <w:lvl w:ilvl="0" w:tplc="67688202">
+      <w:start w:val="1"/>
+      <w:numFmt w:val="upperRoman"/>
+      <w:lvlText w:val="%1."/>
+      <w:lvlJc w:val="left"/>
+      <w:pPr>
+        <w:ind w:left="1080" w:hanging="720"/>
+      </w:pPr>
+      <w:rPr>
+        <w:rFonts w:hint="default"/>
+      </w:rPr>
+    </w:lvl>
+    <w:lvl w:ilvl="1" w:tplc="04090019" w:tentative="1">
+      <w:start w:val="1"/>
+      <w:numFmt w:val="lowerLetter"/>
+      <w:lvlText w:val="%2."/>
+      <w:lvlJc w:val="left"/>
+      <w:pPr>
+        <w:ind w:left="1440" w:hanging="360"/>
+      </w:pPr>
+    </w:lvl>
+    <w:lvl w:ilvl="2" w:tplc="0409001B" w:tentative="1">
+      <w:start w:val="1"/>
+      <w:numFmt w:val="lowerRoman"/>
+      <w:lvlText w:val="%3."/>
+      <w:lvlJc w:val="right"/>
+      <w:pPr>
+        <w:ind w:left="2160" w:hanging="180"/>
+      </w:pPr>
+    </w:lvl>
+    <w:lvl w:ilvl="3" w:tplc="0409000F" w:tentative="1">
+      <w:start w:val="1"/>
+      <w:numFmt w:val="decimal"/>
+      <w:lvlText w:val="%4."/>
+      <w:lvlJc w:val="left"/>
+      <w:pPr>
+        <w:ind w:left="2880" w:hanging="360"/>
+      </w:pPr>
+    </w:lvl>
+    <w:lvl w:ilvl="4" w:tplc="04090019" w:tentative="1">
+      <w:start w:val="1"/>
+      <w:numFmt w:val="lowerLetter"/>
+      <w:lvlText w:val="%5."/>
+      <w:lvlJc w:val="left"/>
+      <w:pPr>
+        <w:ind w:left="3600" w:hanging="360"/>
+      </w:pPr>
+    </w:lvl>
+    <w:lvl w:ilvl="5" w:tplc="0409001B" w:tentative="1">
+      <w:start w:val="1"/>
+      <w:numFmt w:val="lowerRoman"/>
+      <w:lvlText w:val="%6."/>
+      <w:lvlJc w:val="right"/>
+      <w:pPr>
+        <w:ind w:left="4320" w:hanging="180"/>
+      </w:pPr>
+    </w:lvl>
+    <w:lvl w:ilvl="6" w:tplc="0409000F" w:tentative="1">
+      <w:start w:val="1"/>
+      <w:numFmt w:val="decimal"/>
+      <w:lvlText w:val="%7."/>
+      <w:lvlJc w:val="left"/>
+      <w:pPr>
+        <w:ind w:left="5040" w:hanging="360"/>
+      </w:pPr>
+    </w:lvl>
+    <w:lvl w:ilvl="7" w:tplc="04090019" w:tentative="1">
+      <w:start w:val="1"/>
+      <w:numFmt w:val="lowerLetter"/>
+      <w:lvlText w:val="%8."/>
+      <w:lvlJc w:val="left"/>
+      <w:pPr>
+        <w:ind w:left="5760" w:hanging="360"/>
+      </w:pPr>
+    </w:lvl>
+    <w:lvl w:ilvl="8" w:tplc="0409001B" w:tentative="1">
+      <w:start w:val="1"/>
+      <w:numFmt w:val="lowerRoman"/>
+      <w:lvlText w:val="%9."/>
+      <w:lvlJc w:val="right"/>
+      <w:pPr>
+        <w:ind w:left="6480" w:hanging="180"/>
+      </w:pPr>
+    </w:lvl>
+  </w:abstractNum>
+  <w:abstractNum w:abstractNumId="7" w15:restartNumberingAfterBreak="0">
+    <w:nsid w:val="73334089"/>
+    <w:multiLevelType w:val="hybridMultilevel"/>
+    <w:tmpl w:val="F1A8549E"/>
+    <w:lvl w:ilvl="0" w:tplc="4634C37C">
+      <w:start w:val="1"/>
+      <w:numFmt w:val="upperLetter"/>
+      <w:lvlText w:val="%1."/>
+      <w:lvlJc w:val="left"/>
+      <w:pPr>
+        <w:ind w:left="1440" w:hanging="360"/>
+      </w:pPr>
+      <w:rPr>
+        <w:rFonts w:hint="default"/>
+      </w:rPr>
+    </w:lvl>
+    <w:lvl w:ilvl="1" w:tplc="04090019" w:tentative="1">
+      <w:start w:val="1"/>
+      <w:numFmt w:val="lowerLetter"/>
+      <w:lvlText w:val="%2."/>
+      <w:lvlJc w:val="left"/>
+      <w:pPr>
+        <w:ind w:left="2160" w:hanging="360"/>
+      </w:pPr>
+    </w:lvl>
+    <w:lvl w:ilvl="2" w:tplc="0409001B" w:tentative="1">
+      <w:start w:val="1"/>
+      <w:numFmt w:val="lowerRoman"/>
+      <w:lvlText w:val="%3."/>
+      <w:lvlJc w:val="right"/>
+      <w:pPr>
+        <w:ind w:left="2880" w:hanging="180"/>
+      </w:pPr>
+    </w:lvl>
+    <w:lvl w:ilvl="3" w:tplc="0409000F" w:tentative="1">
+      <w:start w:val="1"/>
+      <w:numFmt w:val="decimal"/>
+      <w:lvlText w:val="%4."/>
+      <w:lvlJc w:val="left"/>
+      <w:pPr>
+        <w:ind w:left="3600" w:hanging="360"/>
+      </w:pPr>
+    </w:lvl>
+    <w:lvl w:ilvl="4" w:tplc="04090019" w:tentative="1">
+      <w:start w:val="1"/>
+      <w:numFmt w:val="lowerLetter"/>
+      <w:lvlText w:val="%5."/>
+      <w:lvlJc w:val="left"/>
+      <w:pPr>
+        <w:ind w:left="4320" w:hanging="360"/>
+      </w:pPr>
+    </w:lvl>
+    <w:lvl w:ilvl="5" w:tplc="0409001B" w:tentative="1">
+      <w:start w:val="1"/>
+      <w:numFmt w:val="lowerRoman"/>
+      <w:lvlText w:val="%6."/>
+      <w:lvlJc w:val="right"/>
+      <w:pPr>
+        <w:ind w:left="5040" w:hanging="180"/>
+      </w:pPr>
+    </w:lvl>
+    <w:lvl w:ilvl="6" w:tplc="0409000F" w:tentative="1">
+      <w:start w:val="1"/>
+      <w:numFmt w:val="decimal"/>
+      <w:lvlText w:val="%7."/>
+      <w:lvlJc w:val="left"/>
+      <w:pPr>
+        <w:ind w:left="5760" w:hanging="360"/>
+      </w:pPr>
+    </w:lvl>
+    <w:lvl w:ilvl="7" w:tplc="04090019" w:tentative="1">
+      <w:start w:val="1"/>
+      <w:numFmt w:val="lowerLetter"/>
+      <w:lvlText w:val="%8."/>
+      <w:lvlJc w:val="left"/>
+      <w:pPr>
+        <w:ind w:left="6480" w:hanging="360"/>
+      </w:pPr>
+    </w:lvl>
+    <w:lvl w:ilvl="8" w:tplc="0409001B" w:tentative="1">
+      <w:start w:val="1"/>
+      <w:numFmt w:val="lowerRoman"/>
+      <w:lvlText w:val="%9."/>
+      <w:lvlJc w:val="right"/>
+      <w:pPr>
+        <w:ind w:left="7200" w:hanging="180"/>
+      </w:pPr>
+    </w:lvl>
+  </w:abstractNum>
+  <w:abstractNum w:abstractNumId="8" w15:restartNumberingAfterBreak="0">
+    <w:nsid w:val="7EE144A2"/>
+    <w:multiLevelType w:val="hybridMultilevel"/>
+    <w:tmpl w:val="3F7018D6"/>
+    <w:lvl w:ilvl="0" w:tplc="98AA46D8">
+      <w:start w:val="1"/>
+      <w:numFmt w:val="upperLetter"/>
+      <w:lvlText w:val="%1."/>
+      <w:lvlJc w:val="left"/>
+      <w:pPr>
+        <w:ind w:left="1440" w:hanging="360"/>
+      </w:pPr>
+      <w:rPr>
+        <w:rFonts w:hint="default"/>
+      </w:rPr>
+    </w:lvl>
+    <w:lvl w:ilvl="1" w:tplc="04090019" w:tentative="1">
+      <w:start w:val="1"/>
+      <w:numFmt w:val="lowerLetter"/>
+      <w:lvlText w:val="%2."/>
+      <w:lvlJc w:val="left"/>
+      <w:pPr>
+        <w:ind w:left="2160" w:hanging="360"/>
+      </w:pPr>
+    </w:lvl>
+    <w:lvl w:ilvl="2" w:tplc="0409001B" w:tentative="1">
+      <w:start w:val="1"/>
+      <w:numFmt w:val="lowerRoman"/>
+      <w:lvlText w:val="%3."/>
+      <w:lvlJc w:val="right"/>
+      <w:pPr>
+        <w:ind w:left="2880" w:hanging="180"/>
+      </w:pPr>
+    </w:lvl>
+    <w:lvl w:ilvl="3" w:tplc="0409000F" w:tentative="1">
+      <w:start w:val="1"/>
+      <w:numFmt w:val="decimal"/>
+      <w:lvlText w:val="%4."/>
+      <w:lvlJc w:val="left"/>
+      <w:pPr>
+        <w:ind w:left="3600" w:hanging="360"/>
+      </w:pPr>
+    </w:lvl>
+    <w:lvl w:ilvl="4" w:tplc="04090019" w:tentative="1">
+      <w:start w:val="1"/>
+      <w:numFmt w:val="lowerLetter"/>
+      <w:lvlText w:val="%5."/>
+      <w:lvlJc w:val="left"/>
+      <w:pPr>
+        <w:ind w:left="4320" w:hanging="360"/>
+      </w:pPr>
+    </w:lvl>
+    <w:lvl w:ilvl="5" w:tplc="0409001B" w:tentative="1">
+      <w:start w:val="1"/>
+      <w:numFmt w:val="lowerRoman"/>
+      <w:lvlText w:val="%6."/>
+      <w:lvlJc w:val="right"/>
+      <w:pPr>
+        <w:ind w:left="5040" w:hanging="180"/>
+      </w:pPr>
+    </w:lvl>
+    <w:lvl w:ilvl="6" w:tplc="0409000F" w:tentative="1">
+      <w:start w:val="1"/>
+      <w:numFmt w:val="decimal"/>
+      <w:lvlText w:val="%7."/>
+      <w:lvlJc w:val="left"/>
+      <w:pPr>
+        <w:ind w:left="5760" w:hanging="360"/>
+      </w:pPr>
+    </w:lvl>
+    <w:lvl w:ilvl="7" w:tplc="04090019" w:tentative="1">
+      <w:start w:val="1"/>
+      <w:numFmt w:val="lowerLetter"/>
+      <w:lvlText w:val="%8."/>
+      <w:lvlJc w:val="left"/>
+      <w:pPr>
+        <w:ind w:left="6480" w:hanging="360"/>
+      </w:pPr>
+    </w:lvl>
+    <w:lvl w:ilvl="8" w:tplc="0409001B" w:tentative="1">
+      <w:start w:val="1"/>
+      <w:numFmt w:val="lowerRoman"/>
+      <w:lvlText w:val="%9."/>
+      <w:lvlJc w:val="right"/>
+      <w:pPr>
+        <w:ind w:left="7200" w:hanging="180"/>
       </w:pPr>
     </w:lvl>
   </w:abstractNum>
@@ -384,7 +1269,28 @@
     <w:abstractNumId w:val="0"/>
   </w:num>
   <w:num w:numId="2">
+    <w:abstractNumId w:val="2"/>
+  </w:num>
+  <w:num w:numId="3">
+    <w:abstractNumId w:val="6"/>
+  </w:num>
+  <w:num w:numId="4">
+    <w:abstractNumId w:val="3"/>
+  </w:num>
+  <w:num w:numId="5">
+    <w:abstractNumId w:val="4"/>
+  </w:num>
+  <w:num w:numId="6">
+    <w:abstractNumId w:val="5"/>
+  </w:num>
+  <w:num w:numId="7">
+    <w:abstractNumId w:val="8"/>
+  </w:num>
+  <w:num w:numId="8">
     <w:abstractNumId w:val="1"/>
+  </w:num>
+  <w:num w:numId="9">
+    <w:abstractNumId w:val="7"/>
   </w:num>
 </w:numbering>
 </file>

</xml_diff>

<commit_message>
SYCATEST: rewrote text content in index.html and about.html; added hours in contact.html; removed instances of 'sycamore corporation'; added area section to about.html
</commit_message>
<xml_diff>
--- a/sycatest/Website text.docx
+++ b/sycatest/Website text.docx
@@ -7,124 +7,6 @@
         <w:pStyle w:val="Heading1"/>
       </w:pPr>
       <w:r>
-        <w:t>Mission</w:t>
-      </w:r>
-    </w:p>
-    <w:p>
-      <w:pPr>
-        <w:pStyle w:val="ListParagraph"/>
-        <w:numPr>
-          <w:ilvl w:val="0"/>
-          <w:numId w:val="1"/>
-        </w:numPr>
-      </w:pPr>
-      <w:r>
-        <w:t>Quality rentals</w:t>
-      </w:r>
-    </w:p>
-    <w:p>
-      <w:pPr>
-        <w:pStyle w:val="ListParagraph"/>
-        <w:numPr>
-          <w:ilvl w:val="0"/>
-          <w:numId w:val="1"/>
-        </w:numPr>
-      </w:pPr>
-      <w:r>
-        <w:t>Quality service</w:t>
-      </w:r>
-    </w:p>
-    <w:p>
-      <w:pPr>
-        <w:pStyle w:val="ListParagraph"/>
-        <w:numPr>
-          <w:ilvl w:val="0"/>
-          <w:numId w:val="1"/>
-        </w:numPr>
-      </w:pPr>
-      <w:r>
-        <w:t>Quality community</w:t>
-      </w:r>
-    </w:p>
-    <w:p>
-      <w:pPr>
-        <w:pStyle w:val="Heading1"/>
-      </w:pPr>
-      <w:r>
-        <w:t>Office spaces</w:t>
-      </w:r>
-    </w:p>
-    <w:p>
-      <w:r>
-        <w:t>Key words: success, convenience, central location, growth</w:t>
-      </w:r>
-    </w:p>
-    <w:p>
-      <w:pPr>
-        <w:pStyle w:val="Heading1"/>
-      </w:pPr>
-      <w:r>
-        <w:t>Storefronts</w:t>
-      </w:r>
-    </w:p>
-    <w:p>
-      <w:r>
-        <w:t>Key words: show off products, central location, reach the crowd, high traffic</w:t>
-      </w:r>
-    </w:p>
-    <w:p>
-      <w:pPr>
-        <w:pStyle w:val="Heading1"/>
-      </w:pPr>
-      <w:r>
-        <w:t>Residential</w:t>
-      </w:r>
-    </w:p>
-    <w:p>
-      <w:r>
-        <w:t>Key words: customer service, satisfaction, amenities, lifestyle, comfort, home, central location</w:t>
-      </w:r>
-    </w:p>
-    <w:p>
-      <w:pPr>
-        <w:pStyle w:val="Heading1"/>
-      </w:pPr>
-      <w:r>
-        <w:t>About</w:t>
-      </w:r>
-    </w:p>
-    <w:p>
-      <w:r>
-        <w:t>Key words: property management, Washington State, Bellingham, local, family owned, experience, business finesse</w:t>
-      </w:r>
-      <w:r>
-        <w:t>, integrity</w:t>
-      </w:r>
-      <w:r>
-        <w:t>, character</w:t>
-      </w:r>
-    </w:p>
-    <w:p>
-      <w:pPr>
-        <w:pStyle w:val="Heading1"/>
-      </w:pPr>
-      <w:r>
-        <w:t>Philosophy</w:t>
-      </w:r>
-    </w:p>
-    <w:p>
-      <w:r>
-        <w:t>Key words: simple, lasting value, high quality, community, service, contribution, local, keep money local</w:t>
-      </w:r>
-      <w:r>
-        <w:t>, vision</w:t>
-      </w:r>
-    </w:p>
-    <w:p>
-      <w:pPr>
-        <w:pStyle w:val="Heading1"/>
-      </w:pPr>
-      <w:r>
         <w:t>12</w:t>
       </w:r>
       <w:r>
@@ -206,6 +88,378 @@
       </w:pPr>
       <w:r>
         <w:lastRenderedPageBreak/>
+        <w:t>General</w:t>
+      </w:r>
+    </w:p>
+    <w:p>
+      <w:pPr>
+        <w:pStyle w:val="Heading2"/>
+      </w:pPr>
+      <w:r>
+        <w:t>Contact</w:t>
+      </w:r>
+    </w:p>
+    <w:p>
+      <w:pPr>
+        <w:pStyle w:val="ListParagraph"/>
+        <w:numPr>
+          <w:ilvl w:val="0"/>
+          <w:numId w:val="6"/>
+        </w:numPr>
+      </w:pPr>
+      <w:r>
+        <w:t>General</w:t>
+      </w:r>
+    </w:p>
+    <w:p>
+      <w:pPr>
+        <w:pStyle w:val="ListParagraph"/>
+        <w:numPr>
+          <w:ilvl w:val="0"/>
+          <w:numId w:val="10"/>
+        </w:numPr>
+      </w:pPr>
+      <w:r>
+        <w:t>Address</w:t>
+      </w:r>
+    </w:p>
+    <w:p>
+      <w:pPr>
+        <w:pStyle w:val="ListParagraph"/>
+        <w:numPr>
+          <w:ilvl w:val="0"/>
+          <w:numId w:val="10"/>
+        </w:numPr>
+      </w:pPr>
+      <w:r>
+        <w:t>Phone</w:t>
+      </w:r>
+    </w:p>
+    <w:p>
+      <w:pPr>
+        <w:pStyle w:val="ListParagraph"/>
+        <w:numPr>
+          <w:ilvl w:val="0"/>
+          <w:numId w:val="10"/>
+        </w:numPr>
+      </w:pPr>
+      <w:r>
+        <w:t>Fax</w:t>
+      </w:r>
+    </w:p>
+    <w:p>
+      <w:pPr>
+        <w:pStyle w:val="ListParagraph"/>
+        <w:numPr>
+          <w:ilvl w:val="0"/>
+          <w:numId w:val="10"/>
+        </w:numPr>
+      </w:pPr>
+      <w:r>
+        <w:t>Email</w:t>
+      </w:r>
+    </w:p>
+    <w:p>
+      <w:pPr>
+        <w:pStyle w:val="ListParagraph"/>
+        <w:numPr>
+          <w:ilvl w:val="0"/>
+          <w:numId w:val="6"/>
+        </w:numPr>
+      </w:pPr>
+      <w:r>
+        <w:t>Rent button</w:t>
+      </w:r>
+      <w:r>
+        <w:t>—</w:t>
+      </w:r>
+      <w:r>
+        <w:t xml:space="preserve"> </w:t>
+      </w:r>
+      <w:r>
+        <w:t>“Get started now!”</w:t>
+      </w:r>
+    </w:p>
+    <w:p>
+      <w:pPr>
+        <w:pStyle w:val="ListParagraph"/>
+        <w:numPr>
+          <w:ilvl w:val="0"/>
+          <w:numId w:val="6"/>
+        </w:numPr>
+      </w:pPr>
+      <w:r>
+        <w:t>Sign up butto</w:t>
+      </w:r>
+      <w:r>
+        <w:t xml:space="preserve">n— </w:t>
+      </w:r>
+      <w:r>
+        <w:t>“</w:t>
+      </w:r>
+      <w:r>
+        <w:t xml:space="preserve">Want to </w:t>
+      </w:r>
+      <w:r>
+        <w:t>be notified</w:t>
+      </w:r>
+      <w:r>
+        <w:t xml:space="preserve"> when </w:t>
+      </w:r>
+      <w:r>
+        <w:t>your space is available</w:t>
+      </w:r>
+      <w:r>
+        <w:t xml:space="preserve">? Sign up </w:t>
+      </w:r>
+      <w:r>
+        <w:t>today!”</w:t>
+      </w:r>
+    </w:p>
+    <w:p>
+      <w:pPr>
+        <w:pStyle w:val="Heading2"/>
+      </w:pPr>
+      <w:r>
+        <w:t>Mission</w:t>
+      </w:r>
+    </w:p>
+    <w:p>
+      <w:r>
+        <w:t>Bellingham Leasing</w:t>
+      </w:r>
+      <w:r>
+        <w:t xml:space="preserve"> operates on a simple mission</w:t>
+      </w:r>
+      <w:r>
+        <w:t xml:space="preserve"> statement</w:t>
+      </w:r>
+      <w:r>
+        <w:t xml:space="preserve">: </w:t>
+      </w:r>
+      <w:r>
+        <w:t xml:space="preserve">to </w:t>
+      </w:r>
+      <w:r>
+        <w:t xml:space="preserve">provide </w:t>
+      </w:r>
+      <w:r>
+        <w:t xml:space="preserve">Bellingham with </w:t>
+      </w:r>
+      <w:r>
+        <w:t xml:space="preserve">practical, </w:t>
+      </w:r>
+      <w:r>
+        <w:t>convenient commercial spaces and com</w:t>
+      </w:r>
+      <w:bookmarkStart w:id="0" w:name="_GoBack"/>
+      <w:bookmarkEnd w:id="0"/>
+      <w:r>
+        <w:t xml:space="preserve">fortable </w:t>
+      </w:r>
+      <w:r>
+        <w:t>homes</w:t>
+      </w:r>
+      <w:r>
+        <w:t>.</w:t>
+      </w:r>
+    </w:p>
+    <w:p>
+      <w:pPr>
+        <w:pStyle w:val="Heading2"/>
+      </w:pPr>
+      <w:r>
+        <w:t>About</w:t>
+      </w:r>
+    </w:p>
+    <w:p>
+      <w:r>
+        <w:t>Bellingham Leasing</w:t>
+      </w:r>
+      <w:r>
+        <w:t xml:space="preserve"> </w:t>
+      </w:r>
+      <w:r>
+        <w:t>(</w:t>
+      </w:r>
+      <w:r>
+        <w:t>Sycamore Corporation</w:t>
+      </w:r>
+      <w:r>
+        <w:t>)</w:t>
+      </w:r>
+      <w:r>
+        <w:t xml:space="preserve"> is a property management and land development company incorporated in Bellingham, Washington. </w:t>
+      </w:r>
+      <w:r>
+        <w:t>Family</w:t>
+      </w:r>
+      <w:r>
+        <w:t xml:space="preserve"> </w:t>
+      </w:r>
+      <w:r>
+        <w:t xml:space="preserve">operated, </w:t>
+      </w:r>
+      <w:r>
+        <w:t>the firm</w:t>
+      </w:r>
+      <w:r>
+        <w:t xml:space="preserve"> </w:t>
+      </w:r>
+      <w:r>
+        <w:t xml:space="preserve">combines years of </w:t>
+      </w:r>
+      <w:r>
+        <w:t>professional</w:t>
+      </w:r>
+      <w:r>
+        <w:t xml:space="preserve"> experience</w:t>
+      </w:r>
+      <w:r>
+        <w:t xml:space="preserve"> with </w:t>
+      </w:r>
+      <w:r>
+        <w:t>friendly service</w:t>
+      </w:r>
+      <w:r>
+        <w:t>.</w:t>
+      </w:r>
+      <w:r>
+        <w:t xml:space="preserve"> </w:t>
+      </w:r>
+      <w:r>
+        <w:t xml:space="preserve">We </w:t>
+      </w:r>
+      <w:r>
+        <w:t xml:space="preserve">at Bellingham Leasing </w:t>
+      </w:r>
+      <w:r>
+        <w:t>commit ourselves</w:t>
+      </w:r>
+      <w:r>
+        <w:t xml:space="preserve"> to building lasting value in </w:t>
+      </w:r>
+      <w:r>
+        <w:t xml:space="preserve">land, </w:t>
+      </w:r>
+      <w:r>
+        <w:t xml:space="preserve">in </w:t>
+      </w:r>
+      <w:r>
+        <w:t xml:space="preserve">business, and </w:t>
+      </w:r>
+      <w:r>
+        <w:t xml:space="preserve">in </w:t>
+      </w:r>
+      <w:r>
+        <w:t>community.</w:t>
+      </w:r>
+    </w:p>
+    <w:p>
+      <w:pPr>
+        <w:pStyle w:val="Heading1"/>
+      </w:pPr>
+      <w:r>
+        <w:t>Bubbles</w:t>
+      </w:r>
+    </w:p>
+    <w:p>
+      <w:pPr>
+        <w:pStyle w:val="Heading2"/>
+      </w:pPr>
+      <w:r>
+        <w:t>Office spaces</w:t>
+      </w:r>
+    </w:p>
+    <w:p>
+      <w:r>
+        <w:t>We offer convenient commercial offices for the success and growth of your business.</w:t>
+      </w:r>
+    </w:p>
+    <w:p>
+      <w:r>
+        <w:t>K</w:t>
+      </w:r>
+      <w:r>
+        <w:t>ey words: success, convenience, central location, growth</w:t>
+      </w:r>
+    </w:p>
+    <w:p>
+      <w:pPr>
+        <w:pStyle w:val="Heading2"/>
+      </w:pPr>
+      <w:r>
+        <w:t>Storefronts</w:t>
+      </w:r>
+    </w:p>
+    <w:p>
+      <w:r>
+        <w:t>Our downtown</w:t>
+      </w:r>
+      <w:r>
+        <w:t xml:space="preserve"> storefronts enable you to reach the crowds</w:t>
+      </w:r>
+      <w:r>
+        <w:t xml:space="preserve"> effectively.</w:t>
+      </w:r>
+    </w:p>
+    <w:p>
+      <w:r>
+        <w:t>Key words: show off products, central location, reach the crowd, high traffic</w:t>
+      </w:r>
+    </w:p>
+    <w:p>
+      <w:pPr>
+        <w:pStyle w:val="Heading2"/>
+      </w:pPr>
+      <w:r>
+        <w:t>Residential</w:t>
+      </w:r>
+    </w:p>
+    <w:p>
+      <w:r>
+        <w:t>Our</w:t>
+      </w:r>
+      <w:r>
+        <w:t xml:space="preserve"> residential units</w:t>
+      </w:r>
+      <w:r>
+        <w:t xml:space="preserve"> </w:t>
+      </w:r>
+      <w:r>
+        <w:t>provide all</w:t>
+      </w:r>
+      <w:r>
+        <w:t xml:space="preserve"> </w:t>
+      </w:r>
+      <w:r>
+        <w:t xml:space="preserve">the </w:t>
+      </w:r>
+      <w:r>
+        <w:t>amenities</w:t>
+      </w:r>
+      <w:r>
+        <w:t xml:space="preserve"> for comfortable living.</w:t>
+      </w:r>
+    </w:p>
+    <w:p>
+      <w:r>
+        <w:t>Key words: customer service, satisfaction, amenities, lifestyle, comfort, home, central location</w:t>
+      </w:r>
+    </w:p>
+    <w:p>
+      <w:pPr>
+        <w:pStyle w:val="Heading1"/>
+      </w:pPr>
+      <w:r>
+        <w:t>Individual Buildings</w:t>
+      </w:r>
+    </w:p>
+    <w:p>
+      <w:pPr>
+        <w:pStyle w:val="Heading2"/>
+      </w:pPr>
+      <w:r>
         <w:t>Description</w:t>
       </w:r>
     </w:p>
@@ -271,9 +525,10 @@
     </w:p>
     <w:p>
       <w:pPr>
-        <w:pStyle w:val="Heading1"/>
-      </w:pPr>
-      <w:r>
+        <w:pStyle w:val="Heading2"/>
+      </w:pPr>
+      <w:r>
+        <w:lastRenderedPageBreak/>
         <w:t>History</w:t>
       </w:r>
     </w:p>
@@ -315,7 +570,7 @@
     </w:p>
     <w:p>
       <w:pPr>
-        <w:pStyle w:val="Heading1"/>
+        <w:pStyle w:val="Heading2"/>
       </w:pPr>
       <w:r>
         <w:t>Layout</w:t>
@@ -378,78 +633,38 @@
         </w:numPr>
       </w:pPr>
       <w:r>
-        <w:t xml:space="preserve">Description of </w:t>
-      </w:r>
-      <w:r>
-        <w:t>rooms</w:t>
-      </w:r>
-    </w:p>
+        <w:t>Description of rooms</w:t>
+      </w:r>
+    </w:p>
+    <w:p>
+      <w:pPr>
+        <w:pStyle w:val="Heading2"/>
+      </w:pPr>
+      <w:r>
+        <w:t>Lease NOW!</w:t>
+      </w:r>
+    </w:p>
+    <w:p/>
+    <w:p/>
+    <w:p/>
+    <w:p/>
+    <w:p/>
     <w:p>
       <w:pPr>
         <w:pStyle w:val="Heading1"/>
       </w:pPr>
       <w:r>
-        <w:t>Lease NOW!</w:t>
-      </w:r>
-    </w:p>
-    <w:p>
-      <w:bookmarkStart w:id="0" w:name="_GoBack"/>
-      <w:bookmarkEnd w:id="0"/>
-    </w:p>
-    <w:p>
-      <w:pPr>
-        <w:pStyle w:val="Heading1"/>
-      </w:pPr>
-      <w:r>
-        <w:t>Contact</w:t>
-      </w:r>
-    </w:p>
-    <w:p>
-      <w:pPr>
-        <w:pStyle w:val="ListParagraph"/>
-        <w:numPr>
-          <w:ilvl w:val="0"/>
-          <w:numId w:val="6"/>
-        </w:numPr>
-      </w:pPr>
-      <w:r>
-        <w:t>General</w:t>
-      </w:r>
-    </w:p>
-    <w:p>
-      <w:pPr>
-        <w:pStyle w:val="ListParagraph"/>
-        <w:numPr>
-          <w:ilvl w:val="0"/>
-          <w:numId w:val="6"/>
-        </w:numPr>
-      </w:pPr>
-      <w:r>
-        <w:t>Application form buttons</w:t>
-      </w:r>
-    </w:p>
-    <w:p>
-      <w:pPr>
-        <w:pStyle w:val="ListParagraph"/>
-        <w:numPr>
-          <w:ilvl w:val="0"/>
-          <w:numId w:val="9"/>
-        </w:numPr>
-      </w:pPr>
-      <w:r>
-        <w:t>Download PDF</w:t>
-      </w:r>
-    </w:p>
-    <w:p>
-      <w:pPr>
-        <w:pStyle w:val="ListParagraph"/>
-        <w:numPr>
-          <w:ilvl w:val="0"/>
-          <w:numId w:val="9"/>
-        </w:numPr>
-      </w:pPr>
-      <w:r>
-        <w:t>Apply online</w:t>
+        <w:t>Philosophy</w:t>
+      </w:r>
+    </w:p>
+    <w:p>
+      <w:r>
+        <w:t xml:space="preserve">Our philosophy for real estate development is simple. </w:t>
+      </w:r>
+    </w:p>
+    <w:p>
+      <w:r>
+        <w:t>Our philosophy is community. We will deliver quality service to our neighborhood. We will invest our resources to promote long-term value in our community. We will keep our money in Bellingham.</w:t>
       </w:r>
     </w:p>
     <w:sectPr>
@@ -554,6 +769,95 @@
     </w:lvl>
   </w:abstractNum>
   <w:abstractNum w:abstractNumId="1" w15:restartNumberingAfterBreak="0">
+    <w:nsid w:val="18797E59"/>
+    <w:multiLevelType w:val="hybridMultilevel"/>
+    <w:tmpl w:val="BBC2BB8C"/>
+    <w:lvl w:ilvl="0" w:tplc="95824906">
+      <w:start w:val="1"/>
+      <w:numFmt w:val="upperLetter"/>
+      <w:lvlText w:val="%1."/>
+      <w:lvlJc w:val="left"/>
+      <w:pPr>
+        <w:ind w:left="1440" w:hanging="360"/>
+      </w:pPr>
+      <w:rPr>
+        <w:rFonts w:hint="default"/>
+      </w:rPr>
+    </w:lvl>
+    <w:lvl w:ilvl="1" w:tplc="04090019" w:tentative="1">
+      <w:start w:val="1"/>
+      <w:numFmt w:val="lowerLetter"/>
+      <w:lvlText w:val="%2."/>
+      <w:lvlJc w:val="left"/>
+      <w:pPr>
+        <w:ind w:left="2160" w:hanging="360"/>
+      </w:pPr>
+    </w:lvl>
+    <w:lvl w:ilvl="2" w:tplc="0409001B" w:tentative="1">
+      <w:start w:val="1"/>
+      <w:numFmt w:val="lowerRoman"/>
+      <w:lvlText w:val="%3."/>
+      <w:lvlJc w:val="right"/>
+      <w:pPr>
+        <w:ind w:left="2880" w:hanging="180"/>
+      </w:pPr>
+    </w:lvl>
+    <w:lvl w:ilvl="3" w:tplc="0409000F" w:tentative="1">
+      <w:start w:val="1"/>
+      <w:numFmt w:val="decimal"/>
+      <w:lvlText w:val="%4."/>
+      <w:lvlJc w:val="left"/>
+      <w:pPr>
+        <w:ind w:left="3600" w:hanging="360"/>
+      </w:pPr>
+    </w:lvl>
+    <w:lvl w:ilvl="4" w:tplc="04090019" w:tentative="1">
+      <w:start w:val="1"/>
+      <w:numFmt w:val="lowerLetter"/>
+      <w:lvlText w:val="%5."/>
+      <w:lvlJc w:val="left"/>
+      <w:pPr>
+        <w:ind w:left="4320" w:hanging="360"/>
+      </w:pPr>
+    </w:lvl>
+    <w:lvl w:ilvl="5" w:tplc="0409001B" w:tentative="1">
+      <w:start w:val="1"/>
+      <w:numFmt w:val="lowerRoman"/>
+      <w:lvlText w:val="%6."/>
+      <w:lvlJc w:val="right"/>
+      <w:pPr>
+        <w:ind w:left="5040" w:hanging="180"/>
+      </w:pPr>
+    </w:lvl>
+    <w:lvl w:ilvl="6" w:tplc="0409000F" w:tentative="1">
+      <w:start w:val="1"/>
+      <w:numFmt w:val="decimal"/>
+      <w:lvlText w:val="%7."/>
+      <w:lvlJc w:val="left"/>
+      <w:pPr>
+        <w:ind w:left="5760" w:hanging="360"/>
+      </w:pPr>
+    </w:lvl>
+    <w:lvl w:ilvl="7" w:tplc="04090019" w:tentative="1">
+      <w:start w:val="1"/>
+      <w:numFmt w:val="lowerLetter"/>
+      <w:lvlText w:val="%8."/>
+      <w:lvlJc w:val="left"/>
+      <w:pPr>
+        <w:ind w:left="6480" w:hanging="360"/>
+      </w:pPr>
+    </w:lvl>
+    <w:lvl w:ilvl="8" w:tplc="0409001B" w:tentative="1">
+      <w:start w:val="1"/>
+      <w:numFmt w:val="lowerRoman"/>
+      <w:lvlText w:val="%9."/>
+      <w:lvlJc w:val="right"/>
+      <w:pPr>
+        <w:ind w:left="7200" w:hanging="180"/>
+      </w:pPr>
+    </w:lvl>
+  </w:abstractNum>
+  <w:abstractNum w:abstractNumId="2" w15:restartNumberingAfterBreak="0">
     <w:nsid w:val="1FF82D43"/>
     <w:multiLevelType w:val="hybridMultilevel"/>
     <w:tmpl w:val="5F908272"/>
@@ -642,7 +946,7 @@
       </w:pPr>
     </w:lvl>
   </w:abstractNum>
-  <w:abstractNum w:abstractNumId="2" w15:restartNumberingAfterBreak="0">
+  <w:abstractNum w:abstractNumId="3" w15:restartNumberingAfterBreak="0">
     <w:nsid w:val="327E5027"/>
     <w:multiLevelType w:val="hybridMultilevel"/>
     <w:tmpl w:val="44BC75C6"/>
@@ -731,7 +1035,7 @@
       </w:pPr>
     </w:lvl>
   </w:abstractNum>
-  <w:abstractNum w:abstractNumId="3" w15:restartNumberingAfterBreak="0">
+  <w:abstractNum w:abstractNumId="4" w15:restartNumberingAfterBreak="0">
     <w:nsid w:val="36337945"/>
     <w:multiLevelType w:val="hybridMultilevel"/>
     <w:tmpl w:val="CB7280A4"/>
@@ -820,7 +1124,7 @@
       </w:pPr>
     </w:lvl>
   </w:abstractNum>
-  <w:abstractNum w:abstractNumId="4" w15:restartNumberingAfterBreak="0">
+  <w:abstractNum w:abstractNumId="5" w15:restartNumberingAfterBreak="0">
     <w:nsid w:val="5AB51212"/>
     <w:multiLevelType w:val="hybridMultilevel"/>
     <w:tmpl w:val="4D14483A"/>
@@ -909,7 +1213,7 @@
       </w:pPr>
     </w:lvl>
   </w:abstractNum>
-  <w:abstractNum w:abstractNumId="5" w15:restartNumberingAfterBreak="0">
+  <w:abstractNum w:abstractNumId="6" w15:restartNumberingAfterBreak="0">
     <w:nsid w:val="5FBD1820"/>
     <w:multiLevelType w:val="hybridMultilevel"/>
     <w:tmpl w:val="FB8CDA6C"/>
@@ -998,7 +1302,7 @@
       </w:pPr>
     </w:lvl>
   </w:abstractNum>
-  <w:abstractNum w:abstractNumId="6" w15:restartNumberingAfterBreak="0">
+  <w:abstractNum w:abstractNumId="7" w15:restartNumberingAfterBreak="0">
     <w:nsid w:val="685A1B42"/>
     <w:multiLevelType w:val="hybridMultilevel"/>
     <w:tmpl w:val="E68ABF38"/>
@@ -1087,7 +1391,7 @@
       </w:pPr>
     </w:lvl>
   </w:abstractNum>
-  <w:abstractNum w:abstractNumId="7" w15:restartNumberingAfterBreak="0">
+  <w:abstractNum w:abstractNumId="8" w15:restartNumberingAfterBreak="0">
     <w:nsid w:val="73334089"/>
     <w:multiLevelType w:val="hybridMultilevel"/>
     <w:tmpl w:val="F1A8549E"/>
@@ -1176,7 +1480,7 @@
       </w:pPr>
     </w:lvl>
   </w:abstractNum>
-  <w:abstractNum w:abstractNumId="8" w15:restartNumberingAfterBreak="0">
+  <w:abstractNum w:abstractNumId="9" w15:restartNumberingAfterBreak="0">
     <w:nsid w:val="7EE144A2"/>
     <w:multiLevelType w:val="hybridMultilevel"/>
     <w:tmpl w:val="3F7018D6"/>
@@ -1269,28 +1573,31 @@
     <w:abstractNumId w:val="0"/>
   </w:num>
   <w:num w:numId="2">
+    <w:abstractNumId w:val="3"/>
+  </w:num>
+  <w:num w:numId="3">
+    <w:abstractNumId w:val="7"/>
+  </w:num>
+  <w:num w:numId="4">
+    <w:abstractNumId w:val="4"/>
+  </w:num>
+  <w:num w:numId="5">
+    <w:abstractNumId w:val="5"/>
+  </w:num>
+  <w:num w:numId="6">
+    <w:abstractNumId w:val="6"/>
+  </w:num>
+  <w:num w:numId="7">
+    <w:abstractNumId w:val="9"/>
+  </w:num>
+  <w:num w:numId="8">
     <w:abstractNumId w:val="2"/>
   </w:num>
-  <w:num w:numId="3">
-    <w:abstractNumId w:val="6"/>
-  </w:num>
-  <w:num w:numId="4">
-    <w:abstractNumId w:val="3"/>
-  </w:num>
-  <w:num w:numId="5">
-    <w:abstractNumId w:val="4"/>
-  </w:num>
-  <w:num w:numId="6">
-    <w:abstractNumId w:val="5"/>
-  </w:num>
-  <w:num w:numId="7">
+  <w:num w:numId="9">
     <w:abstractNumId w:val="8"/>
   </w:num>
-  <w:num w:numId="8">
+  <w:num w:numId="10">
     <w:abstractNumId w:val="1"/>
-  </w:num>
-  <w:num w:numId="9">
-    <w:abstractNumId w:val="7"/>
   </w:num>
 </w:numbering>
 </file>
@@ -1714,6 +2021,50 @@
       <w:szCs w:val="32"/>
     </w:rPr>
   </w:style>
+  <w:style w:type="paragraph" w:styleId="Heading2">
+    <w:name w:val="heading 2"/>
+    <w:basedOn w:val="Normal"/>
+    <w:next w:val="Normal"/>
+    <w:link w:val="Heading2Char"/>
+    <w:uiPriority w:val="9"/>
+    <w:unhideWhenUsed/>
+    <w:qFormat/>
+    <w:rsid w:val="00D26017"/>
+    <w:pPr>
+      <w:keepNext/>
+      <w:keepLines/>
+      <w:spacing w:before="40" w:after="0"/>
+      <w:outlineLvl w:val="1"/>
+    </w:pPr>
+    <w:rPr>
+      <w:rFonts w:asciiTheme="majorHAnsi" w:eastAsiaTheme="majorEastAsia" w:hAnsiTheme="majorHAnsi" w:cstheme="majorBidi"/>
+      <w:color w:val="2F5496" w:themeColor="accent1" w:themeShade="BF"/>
+      <w:sz w:val="26"/>
+      <w:szCs w:val="26"/>
+    </w:rPr>
+  </w:style>
+  <w:style w:type="paragraph" w:styleId="Heading3">
+    <w:name w:val="heading 3"/>
+    <w:basedOn w:val="Normal"/>
+    <w:next w:val="Normal"/>
+    <w:link w:val="Heading3Char"/>
+    <w:uiPriority w:val="9"/>
+    <w:unhideWhenUsed/>
+    <w:qFormat/>
+    <w:rsid w:val="00CA2951"/>
+    <w:pPr>
+      <w:keepNext/>
+      <w:keepLines/>
+      <w:spacing w:before="40" w:after="0"/>
+      <w:outlineLvl w:val="2"/>
+    </w:pPr>
+    <w:rPr>
+      <w:rFonts w:asciiTheme="majorHAnsi" w:eastAsiaTheme="majorEastAsia" w:hAnsiTheme="majorHAnsi" w:cstheme="majorBidi"/>
+      <w:color w:val="1F3763" w:themeColor="accent1" w:themeShade="7F"/>
+      <w:sz w:val="24"/>
+      <w:szCs w:val="24"/>
+    </w:rPr>
+  </w:style>
   <w:style w:type="character" w:default="1" w:styleId="DefaultParagraphFont">
     <w:name w:val="Default Paragraph Font"/>
     <w:uiPriority w:val="1"/>
@@ -1764,6 +2115,32 @@
       <w:ind w:left="720"/>
       <w:contextualSpacing/>
     </w:pPr>
+  </w:style>
+  <w:style w:type="character" w:customStyle="1" w:styleId="Heading2Char">
+    <w:name w:val="Heading 2 Char"/>
+    <w:basedOn w:val="DefaultParagraphFont"/>
+    <w:link w:val="Heading2"/>
+    <w:uiPriority w:val="9"/>
+    <w:rsid w:val="00D26017"/>
+    <w:rPr>
+      <w:rFonts w:asciiTheme="majorHAnsi" w:eastAsiaTheme="majorEastAsia" w:hAnsiTheme="majorHAnsi" w:cstheme="majorBidi"/>
+      <w:color w:val="2F5496" w:themeColor="accent1" w:themeShade="BF"/>
+      <w:sz w:val="26"/>
+      <w:szCs w:val="26"/>
+    </w:rPr>
+  </w:style>
+  <w:style w:type="character" w:customStyle="1" w:styleId="Heading3Char">
+    <w:name w:val="Heading 3 Char"/>
+    <w:basedOn w:val="DefaultParagraphFont"/>
+    <w:link w:val="Heading3"/>
+    <w:uiPriority w:val="9"/>
+    <w:rsid w:val="00CA2951"/>
+    <w:rPr>
+      <w:rFonts w:asciiTheme="majorHAnsi" w:eastAsiaTheme="majorEastAsia" w:hAnsiTheme="majorHAnsi" w:cstheme="majorBidi"/>
+      <w:color w:val="1F3763" w:themeColor="accent1" w:themeShade="7F"/>
+      <w:sz w:val="24"/>
+      <w:szCs w:val="24"/>
+    </w:rPr>
   </w:style>
 </w:styles>
 </file>

</xml_diff>